<commit_message>
commit at 12:35 am EST on 2/19/2019
commit at 12:35 am EST on 2/19/2019
</commit_message>
<xml_diff>
--- a/hello.docx
+++ b/hello.docx
@@ -4,7 +4,32 @@
   <w:body>
     <w:p>
       <w:r>
-        <w:t>hello</w:t>
+        <w:t>H</w:t>
+      </w:r>
+      <w:r>
+        <w:t>ello</w:t>
+      </w:r>
+      <w:r>
+        <w:t xml:space="preserve">. How are you doing. </w:t>
+      </w:r>
+    </w:p>
+    <w:p>
+      <w:r>
+        <w:t xml:space="preserve">Are you </w:t>
+      </w:r>
+      <w:proofErr w:type="gramStart"/>
+      <w:r>
+        <w:t>Ok.</w:t>
+      </w:r>
+      <w:proofErr w:type="gramEnd"/>
+      <w:r>
+        <w:t xml:space="preserve"> </w:t>
+      </w:r>
+    </w:p>
+    <w:p/>
+    <w:p>
+      <w:r>
+        <w:t>Let me know If there is any help I can do .</w:t>
       </w:r>
       <w:bookmarkStart w:id="0" w:name="_GoBack"/>
       <w:bookmarkEnd w:id="0"/>

</xml_diff>